<commit_message>
Documentos de Hackathon actualizados
</commit_message>
<xml_diff>
--- a/D05 - Hackathon/Documents/Hackathon - DEL 5 - English - V1.docx
+++ b/D05 - Hackathon/Documents/Hackathon - DEL 5 - English - V1.docx
@@ -222,7 +222,6 @@
           <w:color w:val="2F5496" w:themeColor="accent1" w:themeShade="BF"/>
           <w:sz w:val="44"/>
           <w:szCs w:val="44"/>
-          <w:lang w:val="en-GB"/>
         </w:rPr>
       </w:pPr>
     </w:p>
@@ -2673,8 +2672,6 @@
         </w:rPr>
         <w:t xml:space="preserve"> </w:t>
       </w:r>
-      <w:bookmarkStart w:id="0" w:name="_GoBack"/>
-      <w:bookmarkEnd w:id="0"/>
       <w:r>
         <w:rPr>
           <w:rFonts w:ascii="Arial" w:eastAsia="Arial" w:hAnsi="Arial" w:cs="Arial"/>
@@ -4159,7 +4156,25 @@
           <w:color w:val="000000" w:themeColor="text1"/>
           <w:lang w:val="en-GB"/>
         </w:rPr>
-        <w:t>There’s a new kind of actors in the system: sponsors, who support some tutorials by means of sponsorships.</w:t>
+        <w:t xml:space="preserve">There’s a new kind of actors in the system: sponsors, who support some </w:t>
+      </w:r>
+      <w:r>
+        <w:rPr>
+          <w:rFonts w:ascii="Arial" w:eastAsia="Arial" w:hAnsi="Arial" w:cs="Arial"/>
+          <w:color w:val="000000" w:themeColor="text1"/>
+          <w:lang w:val="en-GB"/>
+        </w:rPr>
+        <w:t>events</w:t>
+      </w:r>
+      <w:bookmarkStart w:id="0" w:name="_GoBack"/>
+      <w:bookmarkEnd w:id="0"/>
+      <w:r>
+        <w:rPr>
+          <w:rFonts w:ascii="Arial" w:eastAsia="Arial" w:hAnsi="Arial" w:cs="Arial"/>
+          <w:color w:val="000000" w:themeColor="text1"/>
+          <w:lang w:val="en-GB"/>
+        </w:rPr>
+        <w:t xml:space="preserve"> by means of sponsorships.</w:t>
       </w:r>
     </w:p>
     <w:p>

</xml_diff>